<commit_message>
cislovani obsahu od 1
</commit_message>
<xml_diff>
--- a/teoretická část/sablona-dp-tf-jednostranna.docx
+++ b/teoretická část/sablona-dp-tf-jednostranna.docx
@@ -211,7 +211,23 @@
           <w:rFonts w:cs="Times New Roman"/>
           <w:szCs w:val="44"/>
         </w:rPr>
-        <w:t>Návrh a realizace kontrolního systému na WiFi síti</w:t>
+        <w:t xml:space="preserve">Návrh a realizace kontrolního systému na </w:t>
+      </w:r>
+      <w:proofErr w:type="spellStart"/>
+      <w:r>
+        <w:rPr>
+          <w:rFonts w:cs="Times New Roman"/>
+          <w:szCs w:val="44"/>
+        </w:rPr>
+        <w:t>WiFi</w:t>
+      </w:r>
+      <w:proofErr w:type="spellEnd"/>
+      <w:r>
+        <w:rPr>
+          <w:rFonts w:cs="Times New Roman"/>
+          <w:szCs w:val="44"/>
+        </w:rPr>
+        <w:t xml:space="preserve"> síti</w:t>
       </w:r>
     </w:p>
     <w:p>
@@ -704,7 +720,21 @@
         <w:rPr>
           <w:rFonts w:cs="Times New Roman"/>
         </w:rPr>
-        <w:t>Návrh a realizace kontrolního systému na WiFi síti</w:t>
+        <w:t xml:space="preserve">Návrh a realizace kontrolního systému na </w:t>
+      </w:r>
+      <w:proofErr w:type="spellStart"/>
+      <w:r>
+        <w:rPr>
+          <w:rFonts w:cs="Times New Roman"/>
+        </w:rPr>
+        <w:t>WiFi</w:t>
+      </w:r>
+      <w:proofErr w:type="spellEnd"/>
+      <w:r>
+        <w:rPr>
+          <w:rFonts w:cs="Times New Roman"/>
+        </w:rPr>
+        <w:t xml:space="preserve"> síti</w:t>
       </w:r>
       <w:r>
         <w:rPr>
@@ -774,7 +804,23 @@
           <w:rFonts w:cs="Times New Roman"/>
           <w:szCs w:val="20"/>
         </w:rPr>
-        <w:t>(ka)</w:t>
+        <w:t>(</w:t>
+      </w:r>
+      <w:proofErr w:type="spellStart"/>
+      <w:r>
+        <w:rPr>
+          <w:rFonts w:cs="Times New Roman"/>
+          <w:szCs w:val="20"/>
+        </w:rPr>
+        <w:t>ka</w:t>
+      </w:r>
+      <w:proofErr w:type="spellEnd"/>
+      <w:r>
+        <w:rPr>
+          <w:rFonts w:cs="Times New Roman"/>
+          <w:szCs w:val="20"/>
+        </w:rPr>
+        <w:t>)</w:t>
       </w:r>
       <w:r>
         <w:rPr>
@@ -1283,7 +1329,21 @@
           <w:rFonts w:cs="Times New Roman"/>
         </w:rPr>
         <w:lastRenderedPageBreak/>
-        <w:t>Návrh a realizace kontrolního systému na WiFi síti</w:t>
+        <w:t xml:space="preserve">Návrh a realizace kontrolního systému na </w:t>
+      </w:r>
+      <w:proofErr w:type="spellStart"/>
+      <w:r>
+        <w:rPr>
+          <w:rFonts w:cs="Times New Roman"/>
+        </w:rPr>
+        <w:t>WiFi</w:t>
+      </w:r>
+      <w:proofErr w:type="spellEnd"/>
+      <w:r>
+        <w:rPr>
+          <w:rFonts w:cs="Times New Roman"/>
+        </w:rPr>
+        <w:t xml:space="preserve"> síti</w:t>
       </w:r>
     </w:p>
     <w:p>
@@ -1444,7 +1504,27 @@
           <w:lang w:val="en-GB"/>
         </w:rPr>
         <w:lastRenderedPageBreak/>
-        <w:t>Design and implementation of a control system on a WiFi network</w:t>
+        <w:t xml:space="preserve">Design and implementation of a control system on a </w:t>
+      </w:r>
+      <w:proofErr w:type="spellStart"/>
+      <w:r>
+        <w:rPr>
+          <w:rStyle w:val="TitulkaChar"/>
+          <w:rFonts w:cs="Times New Roman"/>
+          <w:b/>
+          <w:lang w:val="en-GB"/>
+        </w:rPr>
+        <w:t>WiFi</w:t>
+      </w:r>
+      <w:proofErr w:type="spellEnd"/>
+      <w:r>
+        <w:rPr>
+          <w:rStyle w:val="TitulkaChar"/>
+          <w:rFonts w:cs="Times New Roman"/>
+          <w:b/>
+          <w:lang w:val="en-GB"/>
+        </w:rPr>
+        <w:t xml:space="preserve"> network</w:t>
       </w:r>
     </w:p>
     <w:p>
@@ -3558,13 +3638,22 @@
     <w:p>
       <w:pPr>
         <w:pStyle w:val="Nadpis1"/>
-      </w:pPr>
-      <w:r>
         <w:rPr>
           <w:b w:val="0"/>
         </w:rPr>
-        <w:br w:type="page"/>
-      </w:r>
+        <w:sectPr>
+          <w:pgSz w:w="11907" w:h="16839" w:code="9"/>
+          <w:pgMar w:top="1701" w:right="1134" w:bottom="1701" w:left="1985" w:header="709" w:footer="709" w:gutter="0"/>
+          <w:cols w:space="708"/>
+          <w:noEndnote/>
+          <w:docGrid w:linePitch="326"/>
+        </w:sectPr>
+      </w:pPr>
+    </w:p>
+    <w:p>
+      <w:pPr>
+        <w:pStyle w:val="Nadpis1"/>
+      </w:pPr>
       <w:bookmarkStart w:id="5" w:name="_Toc435779102"/>
       <w:r>
         <w:lastRenderedPageBreak/>
@@ -3579,134 +3668,181 @@
         <w:jc w:val="both"/>
       </w:pPr>
       <w:r>
-        <w:t>Text text</w:t>
-      </w:r>
+        <w:t xml:space="preserve">Text </w:t>
+      </w:r>
+      <w:proofErr w:type="spellStart"/>
+      <w:r>
+        <w:t>text</w:t>
+      </w:r>
+      <w:proofErr w:type="spellEnd"/>
       <w:r>
         <w:t xml:space="preserve"> </w:t>
       </w:r>
+      <w:proofErr w:type="spellStart"/>
       <w:r>
         <w:t>text</w:t>
       </w:r>
+      <w:proofErr w:type="spellEnd"/>
       <w:r>
         <w:t xml:space="preserve"> </w:t>
       </w:r>
+      <w:proofErr w:type="spellStart"/>
       <w:r>
         <w:t>text</w:t>
       </w:r>
+      <w:proofErr w:type="spellEnd"/>
       <w:r>
         <w:t xml:space="preserve"> </w:t>
       </w:r>
+      <w:proofErr w:type="spellStart"/>
       <w:r>
         <w:t>text</w:t>
       </w:r>
+      <w:proofErr w:type="spellEnd"/>
       <w:r>
         <w:t xml:space="preserve"> </w:t>
       </w:r>
+      <w:proofErr w:type="spellStart"/>
       <w:r>
         <w:t>text</w:t>
       </w:r>
+      <w:proofErr w:type="spellEnd"/>
       <w:r>
         <w:t xml:space="preserve"> </w:t>
       </w:r>
+      <w:proofErr w:type="spellStart"/>
       <w:r>
         <w:t>text</w:t>
       </w:r>
+      <w:proofErr w:type="spellEnd"/>
       <w:r>
         <w:t xml:space="preserve"> </w:t>
       </w:r>
+      <w:proofErr w:type="spellStart"/>
       <w:r>
         <w:t>text</w:t>
       </w:r>
+      <w:proofErr w:type="spellEnd"/>
       <w:r>
         <w:t xml:space="preserve"> </w:t>
       </w:r>
+      <w:proofErr w:type="spellStart"/>
       <w:r>
         <w:t>text</w:t>
       </w:r>
+      <w:proofErr w:type="spellEnd"/>
       <w:r>
         <w:t xml:space="preserve"> </w:t>
       </w:r>
+      <w:proofErr w:type="spellStart"/>
       <w:r>
         <w:t>text</w:t>
       </w:r>
+      <w:proofErr w:type="spellEnd"/>
       <w:r>
         <w:t xml:space="preserve"> </w:t>
       </w:r>
+      <w:proofErr w:type="spellStart"/>
       <w:r>
         <w:t>text</w:t>
       </w:r>
+      <w:proofErr w:type="spellEnd"/>
       <w:r>
         <w:t xml:space="preserve"> </w:t>
       </w:r>
+      <w:proofErr w:type="spellStart"/>
       <w:r>
         <w:t>text</w:t>
       </w:r>
+      <w:proofErr w:type="spellEnd"/>
       <w:r>
         <w:t xml:space="preserve"> </w:t>
       </w:r>
+      <w:proofErr w:type="spellStart"/>
       <w:r>
         <w:t>text</w:t>
       </w:r>
+      <w:proofErr w:type="spellEnd"/>
       <w:r>
         <w:t xml:space="preserve"> </w:t>
       </w:r>
+      <w:proofErr w:type="spellStart"/>
       <w:r>
         <w:t>text</w:t>
       </w:r>
+      <w:proofErr w:type="spellEnd"/>
       <w:r>
         <w:t xml:space="preserve"> </w:t>
       </w:r>
+      <w:proofErr w:type="spellStart"/>
       <w:r>
         <w:t>text</w:t>
       </w:r>
+      <w:proofErr w:type="spellEnd"/>
       <w:r>
         <w:t xml:space="preserve"> </w:t>
       </w:r>
+      <w:proofErr w:type="spellStart"/>
       <w:r>
         <w:t>text</w:t>
       </w:r>
+      <w:proofErr w:type="spellEnd"/>
       <w:r>
         <w:t xml:space="preserve"> </w:t>
       </w:r>
+      <w:proofErr w:type="spellStart"/>
       <w:r>
         <w:t>text</w:t>
       </w:r>
+      <w:proofErr w:type="spellEnd"/>
       <w:r>
         <w:t xml:space="preserve"> </w:t>
       </w:r>
+      <w:proofErr w:type="spellStart"/>
       <w:r>
         <w:t>text</w:t>
       </w:r>
+      <w:proofErr w:type="spellEnd"/>
       <w:r>
         <w:t xml:space="preserve"> </w:t>
       </w:r>
+      <w:proofErr w:type="spellStart"/>
       <w:r>
         <w:t>text</w:t>
       </w:r>
+      <w:proofErr w:type="spellEnd"/>
       <w:r>
         <w:t xml:space="preserve"> </w:t>
       </w:r>
+      <w:proofErr w:type="spellStart"/>
       <w:r>
         <w:t>text</w:t>
       </w:r>
+      <w:proofErr w:type="spellEnd"/>
       <w:r>
         <w:t xml:space="preserve"> </w:t>
       </w:r>
+      <w:proofErr w:type="spellStart"/>
       <w:r>
         <w:t>text</w:t>
       </w:r>
+      <w:proofErr w:type="spellEnd"/>
       <w:r>
         <w:t xml:space="preserve"> </w:t>
       </w:r>
+      <w:proofErr w:type="spellStart"/>
       <w:r>
         <w:t>text</w:t>
       </w:r>
+      <w:proofErr w:type="spellEnd"/>
       <w:r>
         <w:t xml:space="preserve"> </w:t>
       </w:r>
+      <w:proofErr w:type="spellStart"/>
       <w:r>
         <w:t>text</w:t>
       </w:r>
+      <w:proofErr w:type="spellEnd"/>
       <w:r>
         <w:t>.</w:t>
       </w:r>
@@ -4216,6 +4352,7 @@
         <w:sectPr>
           <w:pgSz w:w="11907" w:h="16839" w:code="9"/>
           <w:pgMar w:top="1701" w:right="1134" w:bottom="1701" w:left="1985" w:header="709" w:footer="709" w:gutter="0"/>
+          <w:pgNumType w:start="1"/>
           <w:cols w:space="708"/>
           <w:noEndnote/>
           <w:docGrid w:linePitch="326"/>

</xml_diff>